<commit_message>
Iris 2D Biscuit Update
Now the function of transition can be used when you want this effect,
and other greater optimization are also be uploaded.
</commit_message>
<xml_diff>
--- a/Iris 2D Amethyst/Iris 2D Amethyst API Reference Manual.docx
+++ b/Iris 2D Amethyst/Iris 2D Amethyst API Reference Manual.docx
@@ -38,8 +38,6 @@
       <w:r>
         <w:t>Amethyst</w:t>
       </w:r>
-      <w:bookmarkStart w:id="0" w:name="_GoBack"/>
-      <w:bookmarkEnd w:id="0"/>
     </w:p>
     <w:p>
       <w:pPr>
@@ -5798,41 +5796,34 @@
         </w:rPr>
         <w:t>功能：将画面淡出。</w:t>
       </w:r>
-      <w:r>
-        <w:rPr>
-          <w:rFonts w:hint="eastAsia"/>
+    </w:p>
+    <w:p>
+      <w:r>
+        <w:rPr>
+          <w:rFonts w:hint="eastAsia"/>
+        </w:rPr>
+        <w:t>参数：</w:t>
+      </w:r>
+    </w:p>
+    <w:p>
+      <w:r>
+        <w:t>duration</w:t>
+      </w:r>
+      <w:r>
+        <w:t>：淡出所需的帧数。</w:t>
+      </w:r>
+    </w:p>
+    <w:p/>
+    <w:p>
+      <w:r>
+        <w:t>void IrisGraphicsFadeIn(int duration)</w:t>
+      </w:r>
+    </w:p>
+    <w:p>
+      <w:pPr>
+        <w:rPr>
           <w:color w:val="FF0000"/>
         </w:rPr>
-        <w:t>（未实现）</w:t>
-      </w:r>
-    </w:p>
-    <w:p>
-      <w:r>
-        <w:rPr>
-          <w:rFonts w:hint="eastAsia"/>
-        </w:rPr>
-        <w:t>参数：</w:t>
-      </w:r>
-    </w:p>
-    <w:p>
-      <w:r>
-        <w:t>duration</w:t>
-      </w:r>
-      <w:r>
-        <w:t>：淡出所需的帧数。</w:t>
-      </w:r>
-    </w:p>
-    <w:p/>
-    <w:p>
-      <w:r>
-        <w:t>void IrisGraphicsFadeIn(int duration)</w:t>
-      </w:r>
-    </w:p>
-    <w:p>
-      <w:pPr>
-        <w:rPr>
-          <w:color w:val="FF0000"/>
-        </w:rPr>
       </w:pPr>
       <w:r>
         <w:rPr>
@@ -5840,13 +5831,8 @@
         </w:rPr>
         <w:t>功能：将画面淡入。</w:t>
       </w:r>
-      <w:r>
-        <w:rPr>
-          <w:rFonts w:hint="eastAsia"/>
-          <w:color w:val="FF0000"/>
-        </w:rPr>
-        <w:t>（未实现）</w:t>
-      </w:r>
+      <w:bookmarkStart w:id="0" w:name="_GoBack"/>
+      <w:bookmarkEnd w:id="0"/>
     </w:p>
     <w:p>
       <w:r>

</xml_diff>